<commit_message>
Adição do resumo sobre Cascata com Redução de Risco.
28/11/2016 - Alteração no resumo sobre uml.
</commit_message>
<xml_diff>
--- a/Resumos/RESUMO SOBRE UML.docx
+++ b/Resumos/RESUMO SOBRE UML.docx
@@ -30,8 +30,6 @@
       </w:pPr>
       <w:r>
         <w:tab/>
-      </w:r>
-      <w:r>
         <w:t xml:space="preserve">A </w:t>
       </w:r>
       <w:r>
@@ -44,45 +42,12 @@
       <w:r>
         <w:t xml:space="preserve"> (</w:t>
       </w:r>
-      <w:proofErr w:type="spellStart"/>
       <w:r>
         <w:rPr>
           <w:rStyle w:val="nfase"/>
           <w:i w:val="0"/>
         </w:rPr>
-        <w:t>Unified</w:t>
-      </w:r>
-      <w:proofErr w:type="spellEnd"/>
-      <w:r>
-        <w:rPr>
-          <w:rStyle w:val="nfase"/>
-          <w:i w:val="0"/>
-        </w:rPr>
-        <w:t xml:space="preserve"> </w:t>
-      </w:r>
-      <w:proofErr w:type="spellStart"/>
-      <w:r>
-        <w:rPr>
-          <w:rStyle w:val="nfase"/>
-          <w:i w:val="0"/>
-        </w:rPr>
-        <w:t>Modeling</w:t>
-      </w:r>
-      <w:proofErr w:type="spellEnd"/>
-      <w:r>
-        <w:rPr>
-          <w:rStyle w:val="nfase"/>
-          <w:i w:val="0"/>
-        </w:rPr>
-        <w:t xml:space="preserve"> </w:t>
-      </w:r>
-      <w:proofErr w:type="spellStart"/>
-      <w:r>
-        <w:rPr>
-          <w:rStyle w:val="nfase"/>
-          <w:i w:val="0"/>
-        </w:rPr>
-        <w:t>Languag</w:t>
+        <w:t>Unified Modeling Languag</w:t>
       </w:r>
       <w:r>
         <w:rPr>
@@ -90,27 +55,14 @@
         </w:rPr>
         <w:t>e</w:t>
       </w:r>
-      <w:proofErr w:type="spellEnd"/>
-      <w:r>
-        <w:t>), que significa Linguagem Unificada de Modelagem é uma linguagem padrão para modelagem orientada a objetos.</w:t>
-      </w:r>
-      <w:r>
-        <w:t xml:space="preserve"> </w:t>
-      </w:r>
-      <w:r>
-        <w:t xml:space="preserve">Têm como papel auxiliar a </w:t>
+      <w:r>
+        <w:t xml:space="preserve">), que significa Linguagem Unificada de Modelagem é uma linguagem padrão para modelagem orientada a objetos. Têm como papel auxiliar a </w:t>
       </w:r>
       <w:r>
         <w:t>visualização de</w:t>
       </w:r>
       <w:r>
-        <w:t xml:space="preserve"> </w:t>
-      </w:r>
-      <w:r>
-        <w:t>como serão os objetos e a</w:t>
-      </w:r>
-      <w:r>
-        <w:t xml:space="preserve"> comunicação entre </w:t>
+        <w:t xml:space="preserve"> como serão os objetos e a comunicação entre </w:t>
       </w:r>
       <w:r>
         <w:t xml:space="preserve">eles. </w:t>
@@ -154,6 +106,27 @@
       </w:r>
       <w:r>
         <w:t>, e é muito usada para criar modelos de sistemas de software.</w:t>
+      </w:r>
+    </w:p>
+    <w:p>
+      <w:pPr>
+        <w:ind w:firstLine="708"/>
+        <w:jc w:val="both"/>
+      </w:pPr>
+      <w:r>
+        <w:t>O objetivo da UML não é definir como o trabalho deve ser desenvolvido e sim documentar o software para facilitar a compreensão geral do projeto, de como o programa deve se comportar, com quem ele interage.</w:t>
+      </w:r>
+    </w:p>
+    <w:p>
+      <w:pPr>
+        <w:ind w:firstLine="708"/>
+        <w:jc w:val="both"/>
+      </w:pPr>
+      <w:r>
+        <w:t xml:space="preserve">A UML possui diagramas que </w:t>
+      </w:r>
+      <w:r>
+        <w:t>trazem o seu conceito para elementos gráficos, possibilitando uma maior facilidade de compreensão do software, ajudando assim a ter uma documentação mais rica e poderosa. Alguns desses diagramas são os de casos de uso e o de classes.</w:t>
       </w:r>
       <w:bookmarkStart w:id="0" w:name="_GoBack"/>
       <w:bookmarkEnd w:id="0"/>

</xml_diff>